<commit_message>
Añadir información al documento
</commit_message>
<xml_diff>
--- a/Informe.docx
+++ b/Informe.docx
@@ -43,7 +43,7 @@
           <w:lang w:val="es-CO"/>
         </w:rPr>
         <w:sectPr>
-          <w:footerReference w:type="first" r:id="rId6"/>
+          <w:footerReference w:type="first" r:id="rId8"/>
           <w:pgSz w:w="12240" w:h="15840"/>
           <w:pgMar w:top="720" w:right="720" w:bottom="720" w:left="720" w:header="708" w:footer="708" w:gutter="0"/>
           <w:cols w:space="708"/>
@@ -312,23 +312,7 @@
           <w:sz w:val="22"/>
           <w:szCs w:val="22"/>
         </w:rPr>
-        <w:t>Familiarizar al estudiante ante una situación similar a la real en donde se requiere analizar un conjunto</w:t>
-      </w:r>
-      <w:r>
-        <w:rPr>
-          <w:rFonts w:ascii="Times New Roman" w:hAnsi="Times New Roman" w:cs="Times New Roman"/>
-          <w:sz w:val="22"/>
-          <w:szCs w:val="22"/>
-        </w:rPr>
-        <w:t xml:space="preserve"> </w:t>
-      </w:r>
-      <w:r>
-        <w:rPr>
-          <w:rFonts w:ascii="Times New Roman" w:hAnsi="Times New Roman" w:cs="Times New Roman"/>
-          <w:sz w:val="22"/>
-          <w:szCs w:val="22"/>
-        </w:rPr>
-        <w:t>de datos. En particular, transacciones de compra de una tienda de conveniencia (</w:t>
+        <w:t>Familiarizar al estudiante ante una situación similar a la real en donde se requiere analizar un conjunto de datos. En particular, transacciones de compra de una tienda de conveniencia (</w:t>
       </w:r>
       <w:proofErr w:type="spellStart"/>
       <w:r>
@@ -371,23 +355,7 @@
           <w:sz w:val="22"/>
           <w:szCs w:val="22"/>
         </w:rPr>
-        <w:t>Explorar, describir y argumentar el comportamiento de distintas implementaciones de algoritmos</w:t>
-      </w:r>
-      <w:r>
-        <w:rPr>
-          <w:rFonts w:ascii="Times New Roman" w:hAnsi="Times New Roman" w:cs="Times New Roman"/>
-          <w:sz w:val="22"/>
-          <w:szCs w:val="22"/>
-        </w:rPr>
-        <w:t xml:space="preserve"> </w:t>
-      </w:r>
-      <w:r>
-        <w:rPr>
-          <w:rFonts w:ascii="Times New Roman" w:hAnsi="Times New Roman" w:cs="Times New Roman"/>
-          <w:sz w:val="22"/>
-          <w:szCs w:val="22"/>
-        </w:rPr>
-        <w:t>distintos que resuelven el mismo problema. En particular, algoritmos de reglas de asociación.</w:t>
+        <w:t>Explorar, describir y argumentar el comportamiento de distintas implementaciones de algoritmos distintos que resuelven el mismo problema. En particular, algoritmos de reglas de asociación.</w:t>
       </w:r>
     </w:p>
     <w:p>
@@ -410,39 +378,7 @@
           <w:sz w:val="22"/>
           <w:szCs w:val="22"/>
         </w:rPr>
-        <w:t>Elaborar reportes académicos posteriores a la experimentación, medición y observación de fenómenos</w:t>
-      </w:r>
-      <w:r>
-        <w:rPr>
-          <w:rFonts w:ascii="Times New Roman" w:hAnsi="Times New Roman" w:cs="Times New Roman"/>
-          <w:sz w:val="22"/>
-          <w:szCs w:val="22"/>
-        </w:rPr>
-        <w:t xml:space="preserve"> </w:t>
-      </w:r>
-      <w:r>
-        <w:rPr>
-          <w:rFonts w:ascii="Times New Roman" w:hAnsi="Times New Roman" w:cs="Times New Roman"/>
-          <w:sz w:val="22"/>
-          <w:szCs w:val="22"/>
-        </w:rPr>
-        <w:t>estudiados. Medición de rendimiento de dos implementaciones, elaboración de apoyo a la explicación</w:t>
-      </w:r>
-      <w:r>
-        <w:rPr>
-          <w:rFonts w:ascii="Times New Roman" w:hAnsi="Times New Roman" w:cs="Times New Roman"/>
-          <w:sz w:val="22"/>
-          <w:szCs w:val="22"/>
-        </w:rPr>
-        <w:t xml:space="preserve"> </w:t>
-      </w:r>
-      <w:r>
-        <w:rPr>
-          <w:rFonts w:ascii="Times New Roman" w:hAnsi="Times New Roman" w:cs="Times New Roman"/>
-          <w:sz w:val="22"/>
-          <w:szCs w:val="22"/>
-        </w:rPr>
-        <w:t>del fenómeno, y argumentación basada en la observación, razonamiento y estudio del fenómeno.</w:t>
+        <w:t>Elaborar reportes académicos posteriores a la experimentación, medición y observación de fenómenos estudiados. Medición de rendimiento de dos implementaciones, elaboración de apoyo a la explicación del fenómeno, y argumentación basada en la observación, razonamiento y estudio del fenómeno.</w:t>
       </w:r>
     </w:p>
     <w:p>
@@ -969,7 +905,6 @@
             <w:pPr>
               <w:pStyle w:val="Prrafodelista"/>
               <w:ind w:left="0"/>
-              <w:jc w:val="left"/>
               <w:rPr>
                 <w:sz w:val="18"/>
                 <w:szCs w:val="21"/>
@@ -1025,7 +960,6 @@
             <w:pPr>
               <w:pStyle w:val="Prrafodelista"/>
               <w:ind w:left="0"/>
-              <w:jc w:val="left"/>
               <w:rPr>
                 <w:sz w:val="18"/>
                 <w:szCs w:val="21"/>
@@ -1081,7 +1015,6 @@
             <w:pPr>
               <w:pStyle w:val="Prrafodelista"/>
               <w:ind w:left="0"/>
-              <w:jc w:val="left"/>
               <w:rPr>
                 <w:sz w:val="18"/>
                 <w:szCs w:val="21"/>
@@ -1137,7 +1070,6 @@
             <w:pPr>
               <w:pStyle w:val="Prrafodelista"/>
               <w:ind w:left="0"/>
-              <w:jc w:val="left"/>
               <w:rPr>
                 <w:sz w:val="18"/>
                 <w:szCs w:val="21"/>
@@ -1193,7 +1125,6 @@
             <w:pPr>
               <w:pStyle w:val="Prrafodelista"/>
               <w:ind w:left="0"/>
-              <w:jc w:val="left"/>
               <w:rPr>
                 <w:sz w:val="18"/>
                 <w:szCs w:val="21"/>
@@ -1308,6 +1239,7 @@
       </w:pPr>
       <w:r>
         <w:rPr>
+          <w:noProof/>
           <w:sz w:val="22"/>
           <w:szCs w:val="22"/>
         </w:rPr>
@@ -1327,7 +1259,7 @@
                     <pic:cNvPicPr/>
                   </pic:nvPicPr>
                   <pic:blipFill>
-                    <a:blip r:embed="rId7"/>
+                    <a:blip r:embed="rId9"/>
                     <a:stretch>
                       <a:fillRect/>
                     </a:stretch>
@@ -1358,19 +1290,7 @@
         <w:rPr>
           <w:lang w:val="es-ES_tradnl"/>
         </w:rPr>
-        <w:t>FIGURA</w:t>
-      </w:r>
-      <w:r>
-        <w:rPr>
-          <w:lang w:val="es-ES_tradnl"/>
-        </w:rPr>
-        <w:t xml:space="preserve"> 01 – </w:t>
-      </w:r>
-      <w:r>
-        <w:rPr>
-          <w:lang w:val="es-ES_tradnl"/>
-        </w:rPr>
-        <w:t>DISTRIBUCIÓN DE COMPRAS POR CANTIDAD DE PRODUCTO</w:t>
+        <w:t>FIGURA 01 – DISTRIBUCIÓN DE COMPRAS POR CANTIDAD DE PRODUCTO</w:t>
       </w:r>
     </w:p>
     <w:p>
@@ -1491,6 +1411,7 @@
       </w:pPr>
       <w:r>
         <w:rPr>
+          <w:noProof/>
           <w:sz w:val="22"/>
           <w:szCs w:val="22"/>
           <w:lang w:val="es-ES_tradnl"/>
@@ -1511,7 +1432,7 @@
                     <pic:cNvPicPr/>
                   </pic:nvPicPr>
                   <pic:blipFill>
-                    <a:blip r:embed="rId8"/>
+                    <a:blip r:embed="rId10"/>
                     <a:stretch>
                       <a:fillRect/>
                     </a:stretch>
@@ -1787,7 +1708,6 @@
             <w:pPr>
               <w:pStyle w:val="Prrafodelista"/>
               <w:ind w:left="0"/>
-              <w:jc w:val="left"/>
               <w:rPr>
                 <w:sz w:val="18"/>
                 <w:szCs w:val="21"/>
@@ -1843,7 +1763,6 @@
             <w:pPr>
               <w:pStyle w:val="Prrafodelista"/>
               <w:ind w:left="0"/>
-              <w:jc w:val="left"/>
               <w:rPr>
                 <w:sz w:val="18"/>
                 <w:szCs w:val="21"/>
@@ -1899,7 +1818,6 @@
             <w:pPr>
               <w:pStyle w:val="Prrafodelista"/>
               <w:ind w:left="0"/>
-              <w:jc w:val="left"/>
               <w:rPr>
                 <w:sz w:val="18"/>
                 <w:szCs w:val="21"/>
@@ -1955,7 +1873,6 @@
             <w:pPr>
               <w:pStyle w:val="Prrafodelista"/>
               <w:ind w:left="0"/>
-              <w:jc w:val="left"/>
               <w:rPr>
                 <w:sz w:val="18"/>
                 <w:szCs w:val="21"/>
@@ -2011,7 +1928,6 @@
             <w:pPr>
               <w:pStyle w:val="Prrafodelista"/>
               <w:ind w:left="0"/>
-              <w:jc w:val="left"/>
               <w:rPr>
                 <w:sz w:val="18"/>
                 <w:szCs w:val="21"/>
@@ -2067,7 +1983,6 @@
             <w:pPr>
               <w:pStyle w:val="Prrafodelista"/>
               <w:ind w:left="0"/>
-              <w:jc w:val="left"/>
               <w:rPr>
                 <w:sz w:val="18"/>
                 <w:szCs w:val="21"/>
@@ -2133,7 +2048,6 @@
             <w:pPr>
               <w:pStyle w:val="Prrafodelista"/>
               <w:ind w:left="0"/>
-              <w:jc w:val="left"/>
               <w:rPr>
                 <w:sz w:val="18"/>
                 <w:szCs w:val="21"/>
@@ -2199,7 +2113,6 @@
             <w:pPr>
               <w:pStyle w:val="Prrafodelista"/>
               <w:ind w:left="0"/>
-              <w:jc w:val="left"/>
               <w:rPr>
                 <w:sz w:val="18"/>
                 <w:szCs w:val="21"/>
@@ -2255,7 +2168,6 @@
             <w:pPr>
               <w:pStyle w:val="Prrafodelista"/>
               <w:ind w:left="0"/>
-              <w:jc w:val="left"/>
               <w:rPr>
                 <w:sz w:val="18"/>
                 <w:szCs w:val="21"/>
@@ -2321,7 +2233,6 @@
             <w:pPr>
               <w:pStyle w:val="Prrafodelista"/>
               <w:ind w:left="0"/>
-              <w:jc w:val="left"/>
               <w:rPr>
                 <w:sz w:val="18"/>
                 <w:szCs w:val="21"/>
@@ -2593,6 +2504,220 @@
     <w:p>
       <w:pPr>
         <w:pStyle w:val="Prrafodelista"/>
+        <w:numPr>
+          <w:ilvl w:val="1"/>
+          <w:numId w:val="4"/>
+        </w:numPr>
+        <w:jc w:val="both"/>
+        <w:rPr>
+          <w:rFonts w:ascii="Times New Roman" w:hAnsi="Times New Roman" w:cs="Times New Roman"/>
+          <w:sz w:val="22"/>
+          <w:szCs w:val="22"/>
+        </w:rPr>
+      </w:pPr>
+      <w:r>
+        <w:rPr>
+          <w:rFonts w:ascii="Times New Roman" w:hAnsi="Times New Roman" w:cs="Times New Roman"/>
+          <w:sz w:val="22"/>
+          <w:szCs w:val="22"/>
+        </w:rPr>
+        <w:t>Tapabocas</w:t>
+      </w:r>
+      <w:r>
+        <w:rPr>
+          <w:rFonts w:ascii="Times New Roman" w:hAnsi="Times New Roman" w:cs="Times New Roman" w:hint="eastAsia"/>
+          <w:sz w:val="22"/>
+          <w:szCs w:val="22"/>
+        </w:rPr>
+        <w:t>→</w:t>
+      </w:r>
+      <w:proofErr w:type="spellStart"/>
+      <w:r>
+        <w:rPr>
+          <w:rFonts w:ascii="Times New Roman" w:hAnsi="Times New Roman" w:cs="Times New Roman"/>
+          <w:sz w:val="22"/>
+          <w:szCs w:val="22"/>
+        </w:rPr>
+        <w:t>Descongel</w:t>
+      </w:r>
+      <w:proofErr w:type="spellEnd"/>
+      <w:r>
+        <w:rPr>
+          <w:rFonts w:ascii="Times New Roman" w:hAnsi="Times New Roman" w:cs="Times New Roman"/>
+          <w:sz w:val="22"/>
+          <w:szCs w:val="22"/>
+        </w:rPr>
+        <w:t xml:space="preserve"> Gripa</w:t>
+      </w:r>
+    </w:p>
+    <w:p>
+      <w:pPr>
+        <w:pStyle w:val="Prrafodelista"/>
+        <w:numPr>
+          <w:ilvl w:val="1"/>
+          <w:numId w:val="4"/>
+        </w:numPr>
+        <w:jc w:val="both"/>
+        <w:rPr>
+          <w:rFonts w:ascii="Times New Roman" w:hAnsi="Times New Roman" w:cs="Times New Roman"/>
+          <w:sz w:val="22"/>
+          <w:szCs w:val="22"/>
+        </w:rPr>
+      </w:pPr>
+      <w:r>
+        <w:rPr>
+          <w:rFonts w:ascii="Times New Roman" w:hAnsi="Times New Roman" w:cs="Times New Roman"/>
+          <w:sz w:val="22"/>
+          <w:szCs w:val="22"/>
+        </w:rPr>
+        <w:t>Bombas cromada</w:t>
+      </w:r>
+      <w:r>
+        <w:rPr>
+          <w:rFonts w:ascii="Times New Roman" w:hAnsi="Times New Roman" w:cs="Times New Roman" w:hint="eastAsia"/>
+          <w:sz w:val="22"/>
+          <w:szCs w:val="22"/>
+        </w:rPr>
+        <w:t>→</w:t>
+      </w:r>
+      <w:proofErr w:type="spellStart"/>
+      <w:r>
+        <w:rPr>
+          <w:rFonts w:ascii="Times New Roman" w:hAnsi="Times New Roman" w:cs="Times New Roman"/>
+          <w:sz w:val="22"/>
+          <w:szCs w:val="22"/>
+        </w:rPr>
+        <w:t>Feston</w:t>
+      </w:r>
+      <w:proofErr w:type="spellEnd"/>
+      <w:r>
+        <w:rPr>
+          <w:rFonts w:ascii="Times New Roman" w:hAnsi="Times New Roman" w:cs="Times New Roman"/>
+          <w:sz w:val="22"/>
+          <w:szCs w:val="22"/>
+        </w:rPr>
+        <w:t xml:space="preserve"> </w:t>
+      </w:r>
+      <w:proofErr w:type="spellStart"/>
+      <w:r>
+        <w:rPr>
+          <w:rFonts w:ascii="Times New Roman" w:hAnsi="Times New Roman" w:cs="Times New Roman"/>
+          <w:sz w:val="22"/>
+          <w:szCs w:val="22"/>
+        </w:rPr>
+        <w:t>Felíz</w:t>
+      </w:r>
+      <w:proofErr w:type="spellEnd"/>
+      <w:r>
+        <w:rPr>
+          <w:rFonts w:ascii="Times New Roman" w:hAnsi="Times New Roman" w:cs="Times New Roman"/>
+          <w:sz w:val="22"/>
+          <w:szCs w:val="22"/>
+        </w:rPr>
+        <w:t xml:space="preserve"> cumpleaños</w:t>
+      </w:r>
+    </w:p>
+    <w:p>
+      <w:pPr>
+        <w:pStyle w:val="Prrafodelista"/>
+        <w:numPr>
+          <w:ilvl w:val="1"/>
+          <w:numId w:val="4"/>
+        </w:numPr>
+        <w:jc w:val="both"/>
+        <w:rPr>
+          <w:rFonts w:ascii="Times New Roman" w:hAnsi="Times New Roman" w:cs="Times New Roman"/>
+          <w:sz w:val="22"/>
+          <w:szCs w:val="22"/>
+        </w:rPr>
+      </w:pPr>
+      <w:r>
+        <w:rPr>
+          <w:rFonts w:ascii="Times New Roman" w:hAnsi="Times New Roman" w:cs="Times New Roman"/>
+          <w:sz w:val="22"/>
+          <w:szCs w:val="22"/>
+        </w:rPr>
+        <w:t>Yogurt Griego</w:t>
+      </w:r>
+      <w:r>
+        <w:rPr>
+          <w:rFonts w:ascii="Times New Roman" w:hAnsi="Times New Roman" w:cs="Times New Roman" w:hint="eastAsia"/>
+          <w:sz w:val="22"/>
+          <w:szCs w:val="22"/>
+        </w:rPr>
+        <w:t>→</w:t>
+      </w:r>
+      <w:r>
+        <w:rPr>
+          <w:rFonts w:ascii="Times New Roman" w:hAnsi="Times New Roman" w:cs="Times New Roman"/>
+          <w:sz w:val="22"/>
+          <w:szCs w:val="22"/>
+        </w:rPr>
+        <w:t>Kumis Natural</w:t>
+      </w:r>
+    </w:p>
+    <w:p>
+      <w:pPr>
+        <w:pStyle w:val="Prrafodelista"/>
+        <w:numPr>
+          <w:ilvl w:val="1"/>
+          <w:numId w:val="4"/>
+        </w:numPr>
+        <w:jc w:val="both"/>
+        <w:rPr>
+          <w:rFonts w:ascii="Times New Roman" w:hAnsi="Times New Roman" w:cs="Times New Roman"/>
+          <w:sz w:val="22"/>
+          <w:szCs w:val="22"/>
+        </w:rPr>
+      </w:pPr>
+      <w:r>
+        <w:rPr>
+          <w:rFonts w:ascii="Times New Roman" w:hAnsi="Times New Roman" w:cs="Times New Roman"/>
+          <w:sz w:val="22"/>
+          <w:szCs w:val="22"/>
+        </w:rPr>
+        <w:t xml:space="preserve">Cerveza </w:t>
+      </w:r>
+      <w:proofErr w:type="spellStart"/>
+      <w:r>
+        <w:rPr>
+          <w:rFonts w:ascii="Times New Roman" w:hAnsi="Times New Roman" w:cs="Times New Roman"/>
+          <w:sz w:val="22"/>
+          <w:szCs w:val="22"/>
+        </w:rPr>
+        <w:t>Poker</w:t>
+      </w:r>
+      <w:proofErr w:type="spellEnd"/>
+      <w:r>
+        <w:rPr>
+          <w:rFonts w:ascii="Times New Roman" w:hAnsi="Times New Roman" w:cs="Times New Roman" w:hint="eastAsia"/>
+          <w:sz w:val="22"/>
+          <w:szCs w:val="22"/>
+        </w:rPr>
+        <w:t>→</w:t>
+      </w:r>
+      <w:proofErr w:type="spellStart"/>
+      <w:r>
+        <w:rPr>
+          <w:rFonts w:ascii="Times New Roman" w:hAnsi="Times New Roman" w:cs="Times New Roman"/>
+          <w:sz w:val="22"/>
+          <w:szCs w:val="22"/>
+        </w:rPr>
+        <w:t>Rothmans</w:t>
+      </w:r>
+      <w:proofErr w:type="spellEnd"/>
+      <w:r>
+        <w:rPr>
+          <w:rFonts w:ascii="Times New Roman" w:hAnsi="Times New Roman" w:cs="Times New Roman"/>
+          <w:sz w:val="22"/>
+          <w:szCs w:val="22"/>
+        </w:rPr>
+        <w:t xml:space="preserve"> Azul</w:t>
+      </w:r>
+    </w:p>
+    <w:p>
+      <w:pPr>
+        <w:pStyle w:val="Prrafodelista"/>
         <w:jc w:val="both"/>
         <w:rPr>
           <w:rFonts w:ascii="Times New Roman" w:hAnsi="Times New Roman" w:cs="Times New Roman"/>
@@ -2675,6 +2800,434 @@
     </w:p>
     <w:p>
       <w:pPr>
+        <w:jc w:val="both"/>
+        <w:rPr>
+          <w:sz w:val="22"/>
+          <w:szCs w:val="22"/>
+        </w:rPr>
+      </w:pPr>
+      <w:r>
+        <w:rPr>
+          <w:sz w:val="22"/>
+          <w:szCs w:val="22"/>
+        </w:rPr>
+        <w:t>Existen ciertas diferencias en las ejecuciones de los dos algoritmos, algunas de ellas se listan a continuación:</w:t>
+      </w:r>
+    </w:p>
+    <w:p>
+      <w:pPr>
+        <w:jc w:val="both"/>
+        <w:rPr>
+          <w:sz w:val="22"/>
+          <w:szCs w:val="22"/>
+        </w:rPr>
+      </w:pPr>
+    </w:p>
+    <w:p>
+      <w:pPr>
+        <w:jc w:val="both"/>
+        <w:rPr>
+          <w:sz w:val="22"/>
+          <w:szCs w:val="22"/>
+        </w:rPr>
+      </w:pPr>
+      <w:r>
+        <w:rPr>
+          <w:sz w:val="22"/>
+          <w:szCs w:val="22"/>
+        </w:rPr>
+        <w:t xml:space="preserve">Complejidad computacional: </w:t>
+      </w:r>
+      <w:proofErr w:type="spellStart"/>
+      <w:r>
+        <w:rPr>
+          <w:sz w:val="22"/>
+          <w:szCs w:val="22"/>
+        </w:rPr>
+        <w:t>Apriori</w:t>
+      </w:r>
+      <w:proofErr w:type="spellEnd"/>
+      <w:r>
+        <w:rPr>
+          <w:sz w:val="22"/>
+          <w:szCs w:val="22"/>
+        </w:rPr>
+        <w:t xml:space="preserve"> se caracteriza por requerir múltiples pasadas sobre la base de datos para generar los conjuntos de ítems frecuentes, lo que puede resultar en una mayor carga computacional. En contraste, FP-</w:t>
+      </w:r>
+      <w:proofErr w:type="spellStart"/>
+      <w:r>
+        <w:rPr>
+          <w:sz w:val="22"/>
+          <w:szCs w:val="22"/>
+        </w:rPr>
+        <w:t>Growth</w:t>
+      </w:r>
+      <w:proofErr w:type="spellEnd"/>
+      <w:r>
+        <w:rPr>
+          <w:sz w:val="22"/>
+          <w:szCs w:val="22"/>
+        </w:rPr>
+        <w:t xml:space="preserve"> tiende a ser más eficiente al construir una estructura de árbol de prefijos condensada, lo que reduce </w:t>
+      </w:r>
+      <w:r>
+        <w:rPr>
+          <w:sz w:val="22"/>
+          <w:szCs w:val="22"/>
+        </w:rPr>
+        <w:lastRenderedPageBreak/>
+        <w:t>la cantidad de pasadas necesarias y hace que sea más eficiente en términos de tiempo de ejecución.</w:t>
+      </w:r>
+    </w:p>
+    <w:p>
+      <w:pPr>
+        <w:jc w:val="both"/>
+        <w:rPr>
+          <w:sz w:val="22"/>
+          <w:szCs w:val="22"/>
+        </w:rPr>
+      </w:pPr>
+    </w:p>
+    <w:p>
+      <w:pPr>
+        <w:jc w:val="both"/>
+        <w:rPr>
+          <w:sz w:val="22"/>
+          <w:szCs w:val="22"/>
+        </w:rPr>
+      </w:pPr>
+      <w:r>
+        <w:rPr>
+          <w:sz w:val="22"/>
+          <w:szCs w:val="22"/>
+        </w:rPr>
+        <w:t xml:space="preserve">Estructura de datos utilizada: </w:t>
+      </w:r>
+      <w:proofErr w:type="spellStart"/>
+      <w:r>
+        <w:rPr>
+          <w:sz w:val="22"/>
+          <w:szCs w:val="22"/>
+        </w:rPr>
+        <w:t>Apriori</w:t>
+      </w:r>
+      <w:proofErr w:type="spellEnd"/>
+      <w:r>
+        <w:rPr>
+          <w:sz w:val="22"/>
+          <w:szCs w:val="22"/>
+        </w:rPr>
+        <w:t xml:space="preserve"> se apoya en una matriz de conteo de ítems frecuentes para mantener información sobre la frecuencia de los ítems y conjuntos de ítems, lo que puede ocupar más memoria. Por otro lado, FP-</w:t>
+      </w:r>
+      <w:proofErr w:type="spellStart"/>
+      <w:r>
+        <w:rPr>
+          <w:sz w:val="22"/>
+          <w:szCs w:val="22"/>
+        </w:rPr>
+        <w:t>Growth</w:t>
+      </w:r>
+      <w:proofErr w:type="spellEnd"/>
+      <w:r>
+        <w:rPr>
+          <w:sz w:val="22"/>
+          <w:szCs w:val="22"/>
+        </w:rPr>
+        <w:t xml:space="preserve"> utiliza una estructura de árbol de prefijos condensada para representar la base de datos de manera más compacta, lo que reduce el uso de memoria y hace que sea más eficiente en el almacenamiento de datos.</w:t>
+      </w:r>
+    </w:p>
+    <w:p>
+      <w:pPr>
+        <w:jc w:val="both"/>
+        <w:rPr>
+          <w:sz w:val="22"/>
+          <w:szCs w:val="22"/>
+        </w:rPr>
+      </w:pPr>
+    </w:p>
+    <w:p>
+      <w:pPr>
+        <w:jc w:val="both"/>
+        <w:rPr>
+          <w:sz w:val="22"/>
+          <w:szCs w:val="22"/>
+        </w:rPr>
+      </w:pPr>
+      <w:r>
+        <w:rPr>
+          <w:sz w:val="22"/>
+          <w:szCs w:val="22"/>
+        </w:rPr>
+        <w:t xml:space="preserve">Generación de conjuntos de ítems frecuentes: Mientras </w:t>
+      </w:r>
+      <w:proofErr w:type="spellStart"/>
+      <w:r>
+        <w:rPr>
+          <w:sz w:val="22"/>
+          <w:szCs w:val="22"/>
+        </w:rPr>
+        <w:t>Apriori</w:t>
+      </w:r>
+      <w:proofErr w:type="spellEnd"/>
+      <w:r>
+        <w:rPr>
+          <w:sz w:val="22"/>
+          <w:szCs w:val="22"/>
+        </w:rPr>
+        <w:t xml:space="preserve"> genera candidatos basándose en los conjuntos de ítems de tamaño (k-1) frecuentes y luego escanea la base de datos para contar su soporte, FP-</w:t>
+      </w:r>
+      <w:proofErr w:type="spellStart"/>
+      <w:r>
+        <w:rPr>
+          <w:sz w:val="22"/>
+          <w:szCs w:val="22"/>
+        </w:rPr>
+        <w:t>Growth</w:t>
+      </w:r>
+      <w:proofErr w:type="spellEnd"/>
+      <w:r>
+        <w:rPr>
+          <w:sz w:val="22"/>
+          <w:szCs w:val="22"/>
+        </w:rPr>
+        <w:t xml:space="preserve"> construye un árbol de prefijos (FP-</w:t>
+      </w:r>
+      <w:proofErr w:type="spellStart"/>
+      <w:r>
+        <w:rPr>
+          <w:sz w:val="22"/>
+          <w:szCs w:val="22"/>
+        </w:rPr>
+        <w:t>Tree</w:t>
+      </w:r>
+      <w:proofErr w:type="spellEnd"/>
+      <w:r>
+        <w:rPr>
+          <w:sz w:val="22"/>
+          <w:szCs w:val="22"/>
+        </w:rPr>
+        <w:t>) y realiza una sola pasada sobre la base de datos para extraer los conjuntos de ítems frecuentes, lo que reduce la complejidad y hace que sea más rápido.</w:t>
+      </w:r>
+    </w:p>
+    <w:p>
+      <w:pPr>
+        <w:jc w:val="both"/>
+        <w:rPr>
+          <w:sz w:val="22"/>
+          <w:szCs w:val="22"/>
+        </w:rPr>
+      </w:pPr>
+    </w:p>
+    <w:p>
+      <w:pPr>
+        <w:jc w:val="both"/>
+        <w:rPr>
+          <w:sz w:val="22"/>
+          <w:szCs w:val="22"/>
+        </w:rPr>
+      </w:pPr>
+      <w:r>
+        <w:rPr>
+          <w:sz w:val="22"/>
+          <w:szCs w:val="22"/>
+        </w:rPr>
+        <w:t xml:space="preserve">Uso de memoria: </w:t>
+      </w:r>
+      <w:proofErr w:type="spellStart"/>
+      <w:r>
+        <w:rPr>
+          <w:sz w:val="22"/>
+          <w:szCs w:val="22"/>
+        </w:rPr>
+        <w:t>Apriori</w:t>
+      </w:r>
+      <w:proofErr w:type="spellEnd"/>
+      <w:r>
+        <w:rPr>
+          <w:sz w:val="22"/>
+          <w:szCs w:val="22"/>
+        </w:rPr>
+        <w:t xml:space="preserve"> puede requerir una cantidad considerable de memoria, especialmente para conjuntos de datos grandes, debido a la necesidad de mantener la matriz de conteo. Por el contrario, FP-</w:t>
+      </w:r>
+      <w:proofErr w:type="spellStart"/>
+      <w:r>
+        <w:rPr>
+          <w:sz w:val="22"/>
+          <w:szCs w:val="22"/>
+        </w:rPr>
+        <w:t>Growth</w:t>
+      </w:r>
+      <w:proofErr w:type="spellEnd"/>
+      <w:r>
+        <w:rPr>
+          <w:sz w:val="22"/>
+          <w:szCs w:val="22"/>
+        </w:rPr>
+        <w:t xml:space="preserve"> tiende a utilizar menos memoria, ya que la estructura de árbol de prefijos es más compacta, lo que lo hace más adecuado para conjuntos de datos extensos y limitados recursos de memoria.</w:t>
+      </w:r>
+    </w:p>
+    <w:p>
+      <w:pPr>
+        <w:jc w:val="both"/>
+        <w:rPr>
+          <w:sz w:val="22"/>
+          <w:szCs w:val="22"/>
+        </w:rPr>
+      </w:pPr>
+    </w:p>
+    <w:p>
+      <w:pPr>
+        <w:jc w:val="both"/>
+        <w:rPr>
+          <w:sz w:val="22"/>
+          <w:szCs w:val="22"/>
+        </w:rPr>
+      </w:pPr>
+      <w:r>
+        <w:rPr>
+          <w:sz w:val="22"/>
+          <w:szCs w:val="22"/>
+        </w:rPr>
+        <w:t xml:space="preserve">En cuanto a tiempos de ejecución, a </w:t>
+      </w:r>
+      <w:r>
+        <w:rPr>
+          <w:sz w:val="22"/>
+          <w:szCs w:val="22"/>
+        </w:rPr>
+        <w:t>continuación,</w:t>
+      </w:r>
+      <w:r>
+        <w:rPr>
+          <w:sz w:val="22"/>
+          <w:szCs w:val="22"/>
+        </w:rPr>
+        <w:t xml:space="preserve"> se presentan los tiempos que tarda cada algoritmo para ejecutarse:</w:t>
+      </w:r>
+    </w:p>
+    <w:tbl>
+      <w:tblPr>
+        <w:tblStyle w:val="Tablaconcuadrcula"/>
+        <w:tblW w:w="0" w:type="auto"/>
+        <w:tblLook w:val="04A0" w:firstRow="1" w:lastRow="0" w:firstColumn="1" w:lastColumn="0" w:noHBand="0" w:noVBand="1"/>
+      </w:tblPr>
+      <w:tblGrid>
+        <w:gridCol w:w="2518"/>
+        <w:gridCol w:w="2518"/>
+      </w:tblGrid>
+      <w:tr>
+        <w:tc>
+          <w:tcPr>
+            <w:tcW w:w="2518" w:type="dxa"/>
+          </w:tcPr>
+          <w:p>
+            <w:pPr>
+              <w:jc w:val="both"/>
+              <w:rPr>
+                <w:sz w:val="22"/>
+                <w:szCs w:val="22"/>
+                <w:highlight w:val="yellow"/>
+              </w:rPr>
+            </w:pPr>
+            <w:proofErr w:type="spellStart"/>
+            <w:r>
+              <w:rPr>
+                <w:sz w:val="22"/>
+                <w:szCs w:val="22"/>
+                <w:highlight w:val="yellow"/>
+              </w:rPr>
+              <w:t>Apriori</w:t>
+            </w:r>
+            <w:proofErr w:type="spellEnd"/>
+          </w:p>
+        </w:tc>
+        <w:tc>
+          <w:tcPr>
+            <w:tcW w:w="2518" w:type="dxa"/>
+          </w:tcPr>
+          <w:p>
+            <w:pPr>
+              <w:jc w:val="both"/>
+              <w:rPr>
+                <w:sz w:val="22"/>
+                <w:szCs w:val="22"/>
+                <w:highlight w:val="yellow"/>
+              </w:rPr>
+            </w:pPr>
+          </w:p>
+        </w:tc>
+      </w:tr>
+      <w:tr>
+        <w:tc>
+          <w:tcPr>
+            <w:tcW w:w="2518" w:type="dxa"/>
+          </w:tcPr>
+          <w:p>
+            <w:pPr>
+              <w:jc w:val="both"/>
+              <w:rPr>
+                <w:sz w:val="22"/>
+                <w:szCs w:val="22"/>
+                <w:highlight w:val="yellow"/>
+              </w:rPr>
+            </w:pPr>
+            <w:proofErr w:type="spellStart"/>
+            <w:r>
+              <w:rPr>
+                <w:sz w:val="22"/>
+                <w:szCs w:val="22"/>
+                <w:highlight w:val="yellow"/>
+              </w:rPr>
+              <w:t>Fp</w:t>
+            </w:r>
+            <w:proofErr w:type="spellEnd"/>
+            <w:r>
+              <w:rPr>
+                <w:sz w:val="22"/>
+                <w:szCs w:val="22"/>
+                <w:highlight w:val="yellow"/>
+              </w:rPr>
+              <w:t>-growth</w:t>
+            </w:r>
+          </w:p>
+        </w:tc>
+        <w:tc>
+          <w:tcPr>
+            <w:tcW w:w="2518" w:type="dxa"/>
+          </w:tcPr>
+          <w:p>
+            <w:pPr>
+              <w:jc w:val="both"/>
+              <w:rPr>
+                <w:sz w:val="22"/>
+                <w:szCs w:val="22"/>
+                <w:highlight w:val="yellow"/>
+              </w:rPr>
+            </w:pPr>
+          </w:p>
+        </w:tc>
+      </w:tr>
+    </w:tbl>
+    <w:p>
+      <w:pPr>
+        <w:jc w:val="both"/>
+        <w:rPr>
+          <w:sz w:val="22"/>
+          <w:szCs w:val="22"/>
+        </w:rPr>
+      </w:pPr>
+    </w:p>
+    <w:p>
+      <w:pPr>
+        <w:jc w:val="both"/>
+        <w:rPr>
+          <w:sz w:val="22"/>
+          <w:szCs w:val="22"/>
+        </w:rPr>
+      </w:pPr>
+    </w:p>
+    <w:p>
+      <w:pPr>
         <w:pStyle w:val="Prrafodelista"/>
         <w:numPr>
           <w:ilvl w:val="0"/>
@@ -2727,6 +3280,130 @@
     </w:p>
     <w:p>
       <w:pPr>
+        <w:jc w:val="both"/>
+        <w:rPr>
+          <w:sz w:val="22"/>
+          <w:szCs w:val="22"/>
+        </w:rPr>
+      </w:pPr>
+      <w:r>
+        <w:rPr>
+          <w:sz w:val="22"/>
+          <w:szCs w:val="22"/>
+        </w:rPr>
+        <w:t>El soporte es un parámetro fundamental en la minería de reglas de asociación, ya que determina la frecuencia mínima con la que un conjunto de ítems debe aparecer en la base de datos para considerarse relevante. Establecer un valor adecuado de soporte permite identificar conjuntos de ítems que ocurren con suficiente frecuencia como para ser considerados significativos en el análisis de asociación. Un soporte más alto conduce a la identificación de patrones más específicos y significativos, mientras que un soporte más bajo puede revelar patrones más generales y numerosos. Ajustar el soporte adecuadamente es crucial para obtener reglas de asociación relevantes y útiles.</w:t>
+      </w:r>
+    </w:p>
+    <w:p>
+      <w:pPr>
+        <w:jc w:val="both"/>
+        <w:rPr>
+          <w:sz w:val="22"/>
+          <w:szCs w:val="22"/>
+        </w:rPr>
+      </w:pPr>
+    </w:p>
+    <w:p>
+      <w:pPr>
+        <w:jc w:val="both"/>
+        <w:rPr>
+          <w:sz w:val="22"/>
+          <w:szCs w:val="22"/>
+        </w:rPr>
+      </w:pPr>
+      <w:r>
+        <w:rPr>
+          <w:sz w:val="22"/>
+          <w:szCs w:val="22"/>
+        </w:rPr>
+        <w:t xml:space="preserve">Por otra parte, </w:t>
+      </w:r>
+      <w:r>
+        <w:rPr>
+          <w:sz w:val="22"/>
+          <w:szCs w:val="22"/>
+        </w:rPr>
+        <w:t>e</w:t>
+      </w:r>
+      <w:r>
+        <w:rPr>
+          <w:sz w:val="22"/>
+          <w:szCs w:val="22"/>
+        </w:rPr>
+        <w:t>l</w:t>
+      </w:r>
+      <w:r>
+        <w:rPr>
+          <w:sz w:val="22"/>
+          <w:szCs w:val="22"/>
+        </w:rPr>
+        <w:t xml:space="preserve"> </w:t>
+      </w:r>
+      <w:proofErr w:type="spellStart"/>
+      <w:r>
+        <w:rPr>
+          <w:sz w:val="22"/>
+          <w:szCs w:val="22"/>
+        </w:rPr>
+        <w:t>threshold</w:t>
+      </w:r>
+      <w:proofErr w:type="spellEnd"/>
+      <w:r>
+        <w:rPr>
+          <w:sz w:val="22"/>
+          <w:szCs w:val="22"/>
+        </w:rPr>
+        <w:t xml:space="preserve">, o umbral, es como una línea de corte que ayuda a decidir qué resultados son lo </w:t>
+      </w:r>
+      <w:r>
+        <w:rPr>
+          <w:sz w:val="22"/>
+          <w:szCs w:val="22"/>
+        </w:rPr>
+        <w:t xml:space="preserve">suficientemente importantes para considerarlos. Si el resultado supera este umbral, lo consideramos relevante y lo conservamos. Un umbral más alto nos da resultados más </w:t>
+      </w:r>
+      <w:r>
+        <w:rPr>
+          <w:sz w:val="22"/>
+          <w:szCs w:val="22"/>
+        </w:rPr>
+        <w:t>seguros,</w:t>
+      </w:r>
+      <w:r>
+        <w:rPr>
+          <w:sz w:val="22"/>
+          <w:szCs w:val="22"/>
+        </w:rPr>
+        <w:t xml:space="preserve"> pero menos abundantes, mientras que uno más bajo nos da más resultados, aunque algunos podrían ser menos fiables. En resumen, el </w:t>
+      </w:r>
+      <w:proofErr w:type="spellStart"/>
+      <w:r>
+        <w:rPr>
+          <w:sz w:val="22"/>
+          <w:szCs w:val="22"/>
+        </w:rPr>
+        <w:t>threshold</w:t>
+      </w:r>
+      <w:proofErr w:type="spellEnd"/>
+      <w:r>
+        <w:rPr>
+          <w:sz w:val="22"/>
+          <w:szCs w:val="22"/>
+        </w:rPr>
+        <w:t xml:space="preserve"> nos ayuda a filtrar y seleccionar los resultados más relevantes para nuestro análisis.</w:t>
+      </w:r>
+    </w:p>
+    <w:p>
+      <w:pPr>
+        <w:jc w:val="both"/>
+        <w:rPr>
+          <w:sz w:val="22"/>
+          <w:szCs w:val="22"/>
+        </w:rPr>
+      </w:pPr>
+    </w:p>
+    <w:p>
+      <w:pPr>
         <w:pStyle w:val="Prrafodelista"/>
         <w:numPr>
           <w:ilvl w:val="0"/>
@@ -2873,23 +3550,7 @@
           <w:sz w:val="22"/>
           <w:szCs w:val="22"/>
         </w:rPr>
-        <w:t>¿</w:t>
-      </w:r>
-      <w:r>
-        <w:rPr>
-          <w:rFonts w:ascii="Times New Roman" w:hAnsi="Times New Roman" w:cs="Times New Roman"/>
-          <w:sz w:val="22"/>
-          <w:szCs w:val="22"/>
-        </w:rPr>
-        <w:t>C</w:t>
-      </w:r>
-      <w:r>
-        <w:rPr>
-          <w:rFonts w:ascii="Times New Roman" w:hAnsi="Times New Roman" w:cs="Times New Roman"/>
-          <w:sz w:val="22"/>
-          <w:szCs w:val="22"/>
-        </w:rPr>
-        <w:t>ómo explica el comportamiento del consumidor para estas reglas?</w:t>
+        <w:t>¿Cómo explica el comportamiento del consumidor para estas reglas?</w:t>
       </w:r>
     </w:p>
     <w:p>
@@ -2935,6 +3596,25 @@
     </w:sectPr>
   </w:body>
 </w:document>
+</file>
+
+<file path=word/endnotes.xml><?xml version="1.0" encoding="utf-8"?>
+<w:endnotes xmlns:wpc="http://schemas.microsoft.com/office/word/2010/wordprocessingCanvas" xmlns:cx="http://schemas.microsoft.com/office/drawing/2014/chartex" xmlns:cx1="http://schemas.microsoft.com/office/drawing/2015/9/8/chartex" xmlns:cx2="http://schemas.microsoft.com/office/drawing/2015/10/21/chartex" xmlns:cx3="http://schemas.microsoft.com/office/drawing/2016/5/9/chartex" xmlns:cx4="http://schemas.microsoft.com/office/drawing/2016/5/10/chartex" xmlns:cx5="http://schemas.microsoft.com/office/drawing/2016/5/11/chartex" xmlns:cx6="http://schemas.microsoft.com/office/drawing/2016/5/12/chartex" xmlns:cx7="http://schemas.microsoft.com/office/drawing/2016/5/13/chartex" xmlns:cx8="http://schemas.microsoft.com/office/drawing/2016/5/14/chartex" xmlns:mc="http://schemas.openxmlformats.org/markup-compatibility/2006" xmlns:aink="http://schemas.microsoft.com/office/drawing/2016/ink" xmlns:am3d="http://schemas.microsoft.com/office/drawing/2017/model3d" xmlns:o="urn:schemas-microsoft-com:office:office" xmlns:oel="http://schemas.microsoft.com/office/2019/extlst" xmlns:r="http://schemas.openxmlformats.org/officeDocument/2006/relationships" xmlns:m="http://schemas.openxmlformats.org/officeDocument/2006/math" xmlns:v="urn:schemas-microsoft-com:vml" xmlns:wp14="http://schemas.microsoft.com/office/word/2010/wordprocessingDrawing" xmlns:wp="http://schemas.openxmlformats.org/drawingml/2006/wordprocessingDrawing" xmlns:w10="urn:schemas-microsoft-com:office:word" xmlns:w="http://schemas.openxmlformats.org/wordprocessingml/2006/main" xmlns:w14="http://schemas.microsoft.com/office/word/2010/wordml" xmlns:w15="http://schemas.microsoft.com/office/word/2012/wordml" xmlns:w16cex="http://schemas.microsoft.com/office/word/2018/wordml/cex" xmlns:w16cid="http://schemas.microsoft.com/office/word/2016/wordml/cid" xmlns:w16="http://schemas.microsoft.com/office/word/2018/wordml" xmlns:w16sdtdh="http://schemas.microsoft.com/office/word/2020/wordml/sdtdatahash" xmlns:w16se="http://schemas.microsoft.com/office/word/2015/wordml/symex" xmlns:wpg="http://schemas.microsoft.com/office/word/2010/wordprocessingGroup" xmlns:wpi="http://schemas.microsoft.com/office/word/2010/wordprocessingInk" xmlns:wne="http://schemas.microsoft.com/office/word/2006/wordml" xmlns:wps="http://schemas.microsoft.com/office/word/2010/wordprocessingShape" mc:Ignorable="w14 w15 w16se w16cid w16 w16cex w16sdtdh wp14">
+  <w:endnote w:type="separator" w:id="-1">
+    <w:p>
+      <w:r>
+        <w:separator/>
+      </w:r>
+    </w:p>
+  </w:endnote>
+  <w:endnote w:type="continuationSeparator" w:id="0">
+    <w:p>
+      <w:r>
+        <w:continuationSeparator/>
+      </w:r>
+    </w:p>
+  </w:endnote>
+</w:endnotes>
 </file>
 
 <file path=word/footer1.xml><?xml version="1.0" encoding="utf-8"?>
@@ -2952,6 +3632,25 @@
 </w:ftr>
 </file>
 
+<file path=word/footnotes.xml><?xml version="1.0" encoding="utf-8"?>
+<w:footnotes xmlns:wpc="http://schemas.microsoft.com/office/word/2010/wordprocessingCanvas" xmlns:cx="http://schemas.microsoft.com/office/drawing/2014/chartex" xmlns:cx1="http://schemas.microsoft.com/office/drawing/2015/9/8/chartex" xmlns:cx2="http://schemas.microsoft.com/office/drawing/2015/10/21/chartex" xmlns:cx3="http://schemas.microsoft.com/office/drawing/2016/5/9/chartex" xmlns:cx4="http://schemas.microsoft.com/office/drawing/2016/5/10/chartex" xmlns:cx5="http://schemas.microsoft.com/office/drawing/2016/5/11/chartex" xmlns:cx6="http://schemas.microsoft.com/office/drawing/2016/5/12/chartex" xmlns:cx7="http://schemas.microsoft.com/office/drawing/2016/5/13/chartex" xmlns:cx8="http://schemas.microsoft.com/office/drawing/2016/5/14/chartex" xmlns:mc="http://schemas.openxmlformats.org/markup-compatibility/2006" xmlns:aink="http://schemas.microsoft.com/office/drawing/2016/ink" xmlns:am3d="http://schemas.microsoft.com/office/drawing/2017/model3d" xmlns:o="urn:schemas-microsoft-com:office:office" xmlns:oel="http://schemas.microsoft.com/office/2019/extlst" xmlns:r="http://schemas.openxmlformats.org/officeDocument/2006/relationships" xmlns:m="http://schemas.openxmlformats.org/officeDocument/2006/math" xmlns:v="urn:schemas-microsoft-com:vml" xmlns:wp14="http://schemas.microsoft.com/office/word/2010/wordprocessingDrawing" xmlns:wp="http://schemas.openxmlformats.org/drawingml/2006/wordprocessingDrawing" xmlns:w10="urn:schemas-microsoft-com:office:word" xmlns:w="http://schemas.openxmlformats.org/wordprocessingml/2006/main" xmlns:w14="http://schemas.microsoft.com/office/word/2010/wordml" xmlns:w15="http://schemas.microsoft.com/office/word/2012/wordml" xmlns:w16cex="http://schemas.microsoft.com/office/word/2018/wordml/cex" xmlns:w16cid="http://schemas.microsoft.com/office/word/2016/wordml/cid" xmlns:w16="http://schemas.microsoft.com/office/word/2018/wordml" xmlns:w16sdtdh="http://schemas.microsoft.com/office/word/2020/wordml/sdtdatahash" xmlns:w16se="http://schemas.microsoft.com/office/word/2015/wordml/symex" xmlns:wpg="http://schemas.microsoft.com/office/word/2010/wordprocessingGroup" xmlns:wpi="http://schemas.microsoft.com/office/word/2010/wordprocessingInk" xmlns:wne="http://schemas.microsoft.com/office/word/2006/wordml" xmlns:wps="http://schemas.microsoft.com/office/word/2010/wordprocessingShape" mc:Ignorable="w14 w15 w16se w16cid w16 w16cex w16sdtdh wp14">
+  <w:footnote w:type="separator" w:id="-1">
+    <w:p>
+      <w:r>
+        <w:separator/>
+      </w:r>
+    </w:p>
+  </w:footnote>
+  <w:footnote w:type="continuationSeparator" w:id="0">
+    <w:p>
+      <w:r>
+        <w:continuationSeparator/>
+      </w:r>
+    </w:p>
+  </w:footnote>
+</w:footnotes>
+</file>
+
 <file path=word/numbering.xml><?xml version="1.0" encoding="utf-8"?>
 <w:numbering xmlns:wpc="http://schemas.microsoft.com/office/word/2010/wordprocessingCanvas" xmlns:cx="http://schemas.microsoft.com/office/drawing/2014/chartex" xmlns:cx1="http://schemas.microsoft.com/office/drawing/2015/9/8/chartex" xmlns:cx2="http://schemas.microsoft.com/office/drawing/2015/10/21/chartex" xmlns:cx3="http://schemas.microsoft.com/office/drawing/2016/5/9/chartex" xmlns:cx4="http://schemas.microsoft.com/office/drawing/2016/5/10/chartex" xmlns:cx5="http://schemas.microsoft.com/office/drawing/2016/5/11/chartex" xmlns:cx6="http://schemas.microsoft.com/office/drawing/2016/5/12/chartex" xmlns:cx7="http://schemas.microsoft.com/office/drawing/2016/5/13/chartex" xmlns:cx8="http://schemas.microsoft.com/office/drawing/2016/5/14/chartex" xmlns:mc="http://schemas.openxmlformats.org/markup-compatibility/2006" xmlns:aink="http://schemas.microsoft.com/office/drawing/2016/ink" xmlns:am3d="http://schemas.microsoft.com/office/drawing/2017/model3d" xmlns:o="urn:schemas-microsoft-com:office:office" xmlns:oel="http://schemas.microsoft.com/office/2019/extlst" xmlns:r="http://schemas.openxmlformats.org/officeDocument/2006/relationships" xmlns:m="http://schemas.openxmlformats.org/officeDocument/2006/math" xmlns:v="urn:schemas-microsoft-com:vml" xmlns:wp14="http://schemas.microsoft.com/office/word/2010/wordprocessingDrawing" xmlns:wp="http://schemas.openxmlformats.org/drawingml/2006/wordprocessingDrawing" xmlns:w10="urn:schemas-microsoft-com:office:word" xmlns:w="http://schemas.openxmlformats.org/wordprocessingml/2006/main" xmlns:w14="http://schemas.microsoft.com/office/word/2010/wordml" xmlns:w15="http://schemas.microsoft.com/office/word/2012/wordml" xmlns:w16cex="http://schemas.microsoft.com/office/word/2018/wordml/cex" xmlns:w16cid="http://schemas.microsoft.com/office/word/2016/wordml/cid" xmlns:w16="http://schemas.microsoft.com/office/word/2018/wordml" xmlns:w16sdtdh="http://schemas.microsoft.com/office/word/2020/wordml/sdtdatahash" xmlns:w16se="http://schemas.microsoft.com/office/word/2015/wordml/symex" xmlns:wpg="http://schemas.microsoft.com/office/word/2010/wordprocessingGroup" xmlns:wpi="http://schemas.microsoft.com/office/word/2010/wordprocessingInk" xmlns:wne="http://schemas.microsoft.com/office/word/2006/wordml" xmlns:wps="http://schemas.microsoft.com/office/word/2010/wordprocessingShape" mc:Ignorable="w14 w15 w16se w16cid w16 w16cex w16sdtdh wp14">
   <w:abstractNum w:abstractNumId="0" w15:restartNumberingAfterBreak="0">
@@ -3258,7 +3957,7 @@
         <w:ind w:left="720" w:hanging="360"/>
       </w:pPr>
     </w:lvl>
-    <w:lvl w:ilvl="1" w:tplc="080A0019" w:tentative="1">
+    <w:lvl w:ilvl="1" w:tplc="080A0019">
       <w:start w:val="1"/>
       <w:numFmt w:val="lowerLetter"/>
       <w:lvlText w:val="%2."/>
@@ -3329,6 +4028,119 @@
       <w:pPr>
         <w:ind w:left="6480" w:hanging="180"/>
       </w:pPr>
+    </w:lvl>
+  </w:abstractNum>
+  <w:abstractNum w:abstractNumId="4" w15:restartNumberingAfterBreak="0">
+    <w:nsid w:val="7978561E"/>
+    <w:multiLevelType w:val="hybridMultilevel"/>
+    <w:tmpl w:val="EE747FC6"/>
+    <w:lvl w:ilvl="0" w:tplc="080A0001">
+      <w:start w:val="1"/>
+      <w:numFmt w:val="bullet"/>
+      <w:lvlText w:val=""/>
+      <w:lvlJc w:val="left"/>
+      <w:pPr>
+        <w:ind w:left="720" w:hanging="360"/>
+      </w:pPr>
+      <w:rPr>
+        <w:rFonts w:ascii="Symbol" w:hAnsi="Symbol" w:hint="default"/>
+      </w:rPr>
+    </w:lvl>
+    <w:lvl w:ilvl="1" w:tplc="080A0003">
+      <w:start w:val="1"/>
+      <w:numFmt w:val="bullet"/>
+      <w:lvlText w:val="o"/>
+      <w:lvlJc w:val="left"/>
+      <w:pPr>
+        <w:ind w:left="1440" w:hanging="360"/>
+      </w:pPr>
+      <w:rPr>
+        <w:rFonts w:ascii="Courier New" w:hAnsi="Courier New" w:cs="Courier New" w:hint="default"/>
+      </w:rPr>
+    </w:lvl>
+    <w:lvl w:ilvl="2" w:tplc="080A0005" w:tentative="1">
+      <w:start w:val="1"/>
+      <w:numFmt w:val="bullet"/>
+      <w:lvlText w:val=""/>
+      <w:lvlJc w:val="left"/>
+      <w:pPr>
+        <w:ind w:left="2160" w:hanging="360"/>
+      </w:pPr>
+      <w:rPr>
+        <w:rFonts w:ascii="Wingdings" w:hAnsi="Wingdings" w:hint="default"/>
+      </w:rPr>
+    </w:lvl>
+    <w:lvl w:ilvl="3" w:tplc="080A0001" w:tentative="1">
+      <w:start w:val="1"/>
+      <w:numFmt w:val="bullet"/>
+      <w:lvlText w:val=""/>
+      <w:lvlJc w:val="left"/>
+      <w:pPr>
+        <w:ind w:left="2880" w:hanging="360"/>
+      </w:pPr>
+      <w:rPr>
+        <w:rFonts w:ascii="Symbol" w:hAnsi="Symbol" w:hint="default"/>
+      </w:rPr>
+    </w:lvl>
+    <w:lvl w:ilvl="4" w:tplc="080A0003" w:tentative="1">
+      <w:start w:val="1"/>
+      <w:numFmt w:val="bullet"/>
+      <w:lvlText w:val="o"/>
+      <w:lvlJc w:val="left"/>
+      <w:pPr>
+        <w:ind w:left="3600" w:hanging="360"/>
+      </w:pPr>
+      <w:rPr>
+        <w:rFonts w:ascii="Courier New" w:hAnsi="Courier New" w:cs="Courier New" w:hint="default"/>
+      </w:rPr>
+    </w:lvl>
+    <w:lvl w:ilvl="5" w:tplc="080A0005" w:tentative="1">
+      <w:start w:val="1"/>
+      <w:numFmt w:val="bullet"/>
+      <w:lvlText w:val=""/>
+      <w:lvlJc w:val="left"/>
+      <w:pPr>
+        <w:ind w:left="4320" w:hanging="360"/>
+      </w:pPr>
+      <w:rPr>
+        <w:rFonts w:ascii="Wingdings" w:hAnsi="Wingdings" w:hint="default"/>
+      </w:rPr>
+    </w:lvl>
+    <w:lvl w:ilvl="6" w:tplc="080A0001" w:tentative="1">
+      <w:start w:val="1"/>
+      <w:numFmt w:val="bullet"/>
+      <w:lvlText w:val=""/>
+      <w:lvlJc w:val="left"/>
+      <w:pPr>
+        <w:ind w:left="5040" w:hanging="360"/>
+      </w:pPr>
+      <w:rPr>
+        <w:rFonts w:ascii="Symbol" w:hAnsi="Symbol" w:hint="default"/>
+      </w:rPr>
+    </w:lvl>
+    <w:lvl w:ilvl="7" w:tplc="080A0003" w:tentative="1">
+      <w:start w:val="1"/>
+      <w:numFmt w:val="bullet"/>
+      <w:lvlText w:val="o"/>
+      <w:lvlJc w:val="left"/>
+      <w:pPr>
+        <w:ind w:left="5760" w:hanging="360"/>
+      </w:pPr>
+      <w:rPr>
+        <w:rFonts w:ascii="Courier New" w:hAnsi="Courier New" w:cs="Courier New" w:hint="default"/>
+      </w:rPr>
+    </w:lvl>
+    <w:lvl w:ilvl="8" w:tplc="080A0005" w:tentative="1">
+      <w:start w:val="1"/>
+      <w:numFmt w:val="bullet"/>
+      <w:lvlText w:val=""/>
+      <w:lvlJc w:val="left"/>
+      <w:pPr>
+        <w:ind w:left="6480" w:hanging="360"/>
+      </w:pPr>
+      <w:rPr>
+        <w:rFonts w:ascii="Wingdings" w:hAnsi="Wingdings" w:hint="default"/>
+      </w:rPr>
     </w:lvl>
   </w:abstractNum>
   <w:num w:numId="1" w16cid:durableId="1083144662">
@@ -3342,6 +4154,9 @@
   </w:num>
   <w:num w:numId="4" w16cid:durableId="930118175">
     <w:abstractNumId w:val="3"/>
+  </w:num>
+  <w:num w:numId="5" w16cid:durableId="1309935905">
+    <w:abstractNumId w:val="4"/>
   </w:num>
 </w:numbering>
 </file>

</xml_diff>